<commit_message>
Skrev logbog for dag 27/10/2020
</commit_message>
<xml_diff>
--- a/doc/Logbog.docx
+++ b/doc/Logbog.docx
@@ -134,18 +134,123 @@
       <w:pPr>
         <w:spacing w:line="240" w:lineRule="auto"/>
         <w:rPr>
-          <w:sz w:val="24"/>
-          <w:szCs w:val="24"/>
-        </w:rPr>
-      </w:pPr>
-      <w:r>
-        <w:rPr>
           <w:b/>
           <w:bCs/>
           <w:sz w:val="28"/>
           <w:szCs w:val="28"/>
         </w:rPr>
+      </w:pPr>
+      <w:r>
+        <w:rPr>
+          <w:b/>
+          <w:bCs/>
+          <w:sz w:val="28"/>
+          <w:szCs w:val="28"/>
+        </w:rPr>
         <w:t>27/10/2020:</w:t>
+      </w:r>
+    </w:p>
+    <w:p>
+      <w:pPr>
+        <w:spacing w:line="240" w:lineRule="auto"/>
+        <w:rPr>
+          <w:sz w:val="24"/>
+          <w:szCs w:val="24"/>
+        </w:rPr>
+      </w:pPr>
+      <w:r>
+        <w:rPr>
+          <w:sz w:val="24"/>
+          <w:szCs w:val="24"/>
+        </w:rPr>
+        <w:t xml:space="preserve">Dagen startede ud med lidt information omkring, hvad Thomas kunne bidrage med ift. Svendeprøve. Jeg gik derefter i gang med at få skrevet min case. Thomas fik den rettet igennem og den blev godkendt, altså halvt godkendt. Senere op af formiddagen fik jeg sat casen ind i procesrapporten, </w:t>
+      </w:r>
+      <w:proofErr w:type="spellStart"/>
+      <w:r>
+        <w:rPr>
+          <w:sz w:val="24"/>
+          <w:szCs w:val="24"/>
+        </w:rPr>
+        <w:t>committede</w:t>
+      </w:r>
+      <w:proofErr w:type="spellEnd"/>
+      <w:r>
+        <w:rPr>
+          <w:sz w:val="24"/>
+          <w:szCs w:val="24"/>
+        </w:rPr>
+        <w:t xml:space="preserve"> den og fik den pushet til </w:t>
+      </w:r>
+      <w:proofErr w:type="spellStart"/>
+      <w:r>
+        <w:rPr>
+          <w:sz w:val="24"/>
+          <w:szCs w:val="24"/>
+        </w:rPr>
+        <w:t>github</w:t>
+      </w:r>
+      <w:proofErr w:type="spellEnd"/>
+      <w:r>
+        <w:rPr>
+          <w:sz w:val="24"/>
+          <w:szCs w:val="24"/>
+        </w:rPr>
+        <w:t xml:space="preserve">. Arbejdet lød derefter på REST API delen, hvori jeg fik oprettet forbindelsen til min Firestore Database, og fik </w:t>
+      </w:r>
+      <w:proofErr w:type="spellStart"/>
+      <w:r>
+        <w:rPr>
+          <w:sz w:val="24"/>
+          <w:szCs w:val="24"/>
+        </w:rPr>
+        <w:t>pågyndt</w:t>
+      </w:r>
+      <w:proofErr w:type="spellEnd"/>
+      <w:r>
+        <w:rPr>
+          <w:sz w:val="24"/>
+          <w:szCs w:val="24"/>
+        </w:rPr>
+        <w:t xml:space="preserve"> at skrive lidt ned omkring min datastruktur osv.</w:t>
+      </w:r>
+      <w:r>
+        <w:rPr>
+          <w:sz w:val="24"/>
+          <w:szCs w:val="24"/>
+        </w:rPr>
+        <w:t xml:space="preserve"> Jeg startede også på at lave min tidsplan, fordi det glemte jeg i går, ups. Og nu mens jeg sidder og skriver logbog kommer jeg også i tanke om at jeg skal have lavet en </w:t>
+      </w:r>
+      <w:proofErr w:type="spellStart"/>
+      <w:r>
+        <w:rPr>
+          <w:sz w:val="24"/>
+          <w:szCs w:val="24"/>
+        </w:rPr>
+        <w:t>kravspecification</w:t>
+      </w:r>
+      <w:proofErr w:type="spellEnd"/>
+      <w:r>
+        <w:rPr>
+          <w:sz w:val="24"/>
+          <w:szCs w:val="24"/>
+        </w:rPr>
+        <w:t xml:space="preserve"> </w:t>
+      </w:r>
+      <w:proofErr w:type="gramStart"/>
+      <w:r>
+        <w:rPr>
+          <w:sz w:val="24"/>
+          <w:szCs w:val="24"/>
+        </w:rPr>
+        <w:t>-.-</w:t>
+      </w:r>
+      <w:proofErr w:type="gramEnd"/>
+      <w:r>
+        <w:rPr>
+          <w:sz w:val="24"/>
+          <w:szCs w:val="24"/>
+        </w:rPr>
+        <w:t>’</w:t>
       </w:r>
     </w:p>
     <w:sectPr>
@@ -886,6 +991,7 @@
     <w:lsdException w:name="HTML Sample" w:semiHidden="1" w:unhideWhenUsed="1"/>
     <w:lsdException w:name="HTML Typewriter" w:semiHidden="1" w:unhideWhenUsed="1"/>
     <w:lsdException w:name="HTML Variable" w:semiHidden="1" w:unhideWhenUsed="1"/>
+    <w:lsdException w:name="Normal Table" w:semiHidden="1" w:unhideWhenUsed="1"/>
     <w:lsdException w:name="annotation subject" w:semiHidden="1" w:unhideWhenUsed="1"/>
     <w:lsdException w:name="No List" w:semiHidden="1" w:unhideWhenUsed="1"/>
     <w:lsdException w:name="Outline List 1" w:semiHidden="1" w:unhideWhenUsed="1"/>
@@ -928,8 +1034,11 @@
     <w:lsdException w:name="Table Contemporary" w:semiHidden="1" w:unhideWhenUsed="1"/>
     <w:lsdException w:name="Table Elegant" w:semiHidden="1" w:unhideWhenUsed="1"/>
     <w:lsdException w:name="Table Professional" w:semiHidden="1" w:unhideWhenUsed="1"/>
+    <w:lsdException w:name="Table Subtle 1" w:semiHidden="1" w:unhideWhenUsed="1"/>
     <w:lsdException w:name="Table Subtle 2" w:semiHidden="1" w:unhideWhenUsed="1"/>
     <w:lsdException w:name="Table Web 1" w:semiHidden="1" w:unhideWhenUsed="1"/>
+    <w:lsdException w:name="Table Web 2" w:semiHidden="1" w:unhideWhenUsed="1"/>
+    <w:lsdException w:name="Table Web 3" w:semiHidden="1" w:unhideWhenUsed="1"/>
     <w:lsdException w:name="Balloon Text" w:semiHidden="1" w:unhideWhenUsed="1"/>
     <w:lsdException w:name="Table Grid" w:uiPriority="39"/>
     <w:lsdException w:name="Table Theme" w:semiHidden="1" w:unhideWhenUsed="1"/>

</xml_diff>

<commit_message>
Wrote for 3 days
</commit_message>
<xml_diff>
--- a/doc/Logbog.docx
+++ b/doc/Logbog.docx
@@ -622,6 +622,334 @@
           <w:szCs w:val="24"/>
         </w:rPr>
         <w:t xml:space="preserve"> af mit REST-API, som jeg ikke nåede synderligt langt med, men det er dog en start. </w:t>
+      </w:r>
+    </w:p>
+    <w:p>
+      <w:pPr>
+        <w:spacing w:line="240" w:lineRule="auto"/>
+        <w:rPr>
+          <w:sz w:val="24"/>
+          <w:szCs w:val="24"/>
+        </w:rPr>
+      </w:pPr>
+    </w:p>
+    <w:p>
+      <w:pPr>
+        <w:spacing w:line="240" w:lineRule="auto"/>
+        <w:rPr>
+          <w:b/>
+          <w:bCs/>
+          <w:sz w:val="28"/>
+          <w:szCs w:val="28"/>
+        </w:rPr>
+      </w:pPr>
+      <w:r>
+        <w:rPr>
+          <w:b/>
+          <w:bCs/>
+          <w:sz w:val="28"/>
+          <w:szCs w:val="28"/>
+        </w:rPr>
+        <w:t>2/11/2020</w:t>
+      </w:r>
+    </w:p>
+    <w:p>
+      <w:pPr>
+        <w:spacing w:line="240" w:lineRule="auto"/>
+        <w:rPr>
+          <w:sz w:val="24"/>
+          <w:szCs w:val="24"/>
+        </w:rPr>
+      </w:pPr>
+      <w:r>
+        <w:rPr>
+          <w:sz w:val="24"/>
+          <w:szCs w:val="24"/>
+        </w:rPr>
+        <w:t xml:space="preserve">Jeg gik, i dag, i gang med at få lavet min menu side på min </w:t>
+      </w:r>
+      <w:proofErr w:type="spellStart"/>
+      <w:r>
+        <w:rPr>
+          <w:sz w:val="24"/>
+          <w:szCs w:val="24"/>
+        </w:rPr>
+        <w:t>app</w:t>
+      </w:r>
+      <w:proofErr w:type="spellEnd"/>
+      <w:r>
+        <w:rPr>
+          <w:sz w:val="24"/>
+          <w:szCs w:val="24"/>
+        </w:rPr>
+        <w:t xml:space="preserve">, dette gav mange problemer, fordi jeg aldrig har leget med dynamisk at oprette </w:t>
+      </w:r>
+      <w:proofErr w:type="spellStart"/>
+      <w:r>
+        <w:rPr>
+          <w:sz w:val="24"/>
+          <w:szCs w:val="24"/>
+        </w:rPr>
+        <w:t>widgets</w:t>
+      </w:r>
+      <w:proofErr w:type="spellEnd"/>
+      <w:r>
+        <w:rPr>
+          <w:sz w:val="24"/>
+          <w:szCs w:val="24"/>
+        </w:rPr>
+        <w:t xml:space="preserve"> baseret på en json liste. Det der gav mest problemer, og det jeg brugte mest tid på, var dog at få selve min JSON ind i programmet, det skal igennem Assets og så skal man inde i sit program bruge ”</w:t>
+      </w:r>
+      <w:proofErr w:type="spellStart"/>
+      <w:r>
+        <w:rPr>
+          <w:sz w:val="24"/>
+          <w:szCs w:val="24"/>
+        </w:rPr>
+        <w:t>rootBundle</w:t>
+      </w:r>
+      <w:proofErr w:type="spellEnd"/>
+      <w:r>
+        <w:rPr>
+          <w:sz w:val="24"/>
+          <w:szCs w:val="24"/>
+        </w:rPr>
+        <w:t>” til at loade det asset ind i koden. Det formåede jeg at få gjort, men så var dagen også gået.</w:t>
+      </w:r>
+    </w:p>
+    <w:p>
+      <w:pPr>
+        <w:spacing w:line="240" w:lineRule="auto"/>
+        <w:rPr>
+          <w:sz w:val="24"/>
+          <w:szCs w:val="24"/>
+        </w:rPr>
+      </w:pPr>
+    </w:p>
+    <w:p>
+      <w:pPr>
+        <w:spacing w:line="240" w:lineRule="auto"/>
+        <w:rPr>
+          <w:b/>
+          <w:bCs/>
+          <w:sz w:val="28"/>
+          <w:szCs w:val="28"/>
+        </w:rPr>
+      </w:pPr>
+      <w:r>
+        <w:rPr>
+          <w:b/>
+          <w:bCs/>
+          <w:sz w:val="28"/>
+          <w:szCs w:val="28"/>
+        </w:rPr>
+        <w:t>3/11/2020</w:t>
+      </w:r>
+    </w:p>
+    <w:p>
+      <w:pPr>
+        <w:spacing w:line="240" w:lineRule="auto"/>
+        <w:rPr>
+          <w:sz w:val="24"/>
+          <w:szCs w:val="24"/>
+        </w:rPr>
+      </w:pPr>
+      <w:r>
+        <w:rPr>
+          <w:sz w:val="24"/>
+          <w:szCs w:val="24"/>
+        </w:rPr>
+        <w:t xml:space="preserve">Jeg fik arbejdet lidt på min Database, så den er lidt mere </w:t>
+      </w:r>
+      <w:proofErr w:type="spellStart"/>
+      <w:r>
+        <w:rPr>
+          <w:sz w:val="24"/>
+          <w:szCs w:val="24"/>
+        </w:rPr>
+        <w:t>tight</w:t>
+      </w:r>
+      <w:proofErr w:type="spellEnd"/>
+      <w:r>
+        <w:rPr>
+          <w:sz w:val="24"/>
+          <w:szCs w:val="24"/>
+        </w:rPr>
+        <w:t xml:space="preserve"> end den var før. Jeg har fundet ud af, at jeg kan lave mine 3 POST metoder ind til en, men det er en overvejelse jeg må lave, for det kan gøre at koden bliver mindre læselig.</w:t>
+      </w:r>
+    </w:p>
+    <w:p>
+      <w:pPr>
+        <w:spacing w:line="240" w:lineRule="auto"/>
+        <w:rPr>
+          <w:sz w:val="24"/>
+          <w:szCs w:val="24"/>
+        </w:rPr>
+      </w:pPr>
+      <w:r>
+        <w:rPr>
+          <w:sz w:val="24"/>
+          <w:szCs w:val="24"/>
+        </w:rPr>
+        <w:t xml:space="preserve">Jeg fik også arbejdet lidt videre med min </w:t>
+      </w:r>
+      <w:proofErr w:type="spellStart"/>
+      <w:r>
+        <w:rPr>
+          <w:sz w:val="24"/>
+          <w:szCs w:val="24"/>
+        </w:rPr>
+        <w:t>app</w:t>
+      </w:r>
+      <w:proofErr w:type="spellEnd"/>
+      <w:r>
+        <w:rPr>
+          <w:sz w:val="24"/>
+          <w:szCs w:val="24"/>
+        </w:rPr>
+        <w:t xml:space="preserve">, så den kunne komme til at se lidt pænere ud, og arbejdet med at få de dynamiske </w:t>
+      </w:r>
+      <w:proofErr w:type="spellStart"/>
+      <w:r>
+        <w:rPr>
+          <w:sz w:val="24"/>
+          <w:szCs w:val="24"/>
+        </w:rPr>
+        <w:t>widgets</w:t>
+      </w:r>
+      <w:proofErr w:type="spellEnd"/>
+      <w:r>
+        <w:rPr>
+          <w:sz w:val="24"/>
+          <w:szCs w:val="24"/>
+        </w:rPr>
+        <w:t xml:space="preserve"> ind. Det virkede stadig ikke, fordi jeg skal konvertere min liste af JSON om til en liste af </w:t>
+      </w:r>
+      <w:proofErr w:type="spellStart"/>
+      <w:r>
+        <w:rPr>
+          <w:sz w:val="24"/>
+          <w:szCs w:val="24"/>
+        </w:rPr>
+        <w:t>objecter</w:t>
+      </w:r>
+      <w:proofErr w:type="spellEnd"/>
+      <w:r>
+        <w:rPr>
+          <w:sz w:val="24"/>
+          <w:szCs w:val="24"/>
+        </w:rPr>
+        <w:t xml:space="preserve"> inde i koden, så det vil jeg arbejde med i morgen.</w:t>
+      </w:r>
+    </w:p>
+    <w:p>
+      <w:pPr>
+        <w:spacing w:line="240" w:lineRule="auto"/>
+        <w:rPr>
+          <w:b/>
+          <w:bCs/>
+          <w:sz w:val="28"/>
+          <w:szCs w:val="28"/>
+        </w:rPr>
+      </w:pPr>
+    </w:p>
+    <w:p>
+      <w:pPr>
+        <w:spacing w:line="240" w:lineRule="auto"/>
+        <w:rPr>
+          <w:b/>
+          <w:bCs/>
+          <w:sz w:val="28"/>
+          <w:szCs w:val="28"/>
+        </w:rPr>
+      </w:pPr>
+      <w:r>
+        <w:rPr>
+          <w:b/>
+          <w:bCs/>
+          <w:sz w:val="28"/>
+          <w:szCs w:val="28"/>
+        </w:rPr>
+        <w:t>4/11/2020</w:t>
+      </w:r>
+    </w:p>
+    <w:p>
+      <w:pPr>
+        <w:spacing w:line="240" w:lineRule="auto"/>
+        <w:rPr>
+          <w:sz w:val="24"/>
+          <w:szCs w:val="24"/>
+        </w:rPr>
+      </w:pPr>
+      <w:r>
+        <w:rPr>
+          <w:sz w:val="24"/>
+          <w:szCs w:val="24"/>
+        </w:rPr>
+        <w:t xml:space="preserve">Jeg fik det endelig til at virke! Jeg kan lave X antal </w:t>
+      </w:r>
+      <w:proofErr w:type="spellStart"/>
+      <w:r>
+        <w:rPr>
+          <w:sz w:val="24"/>
+          <w:szCs w:val="24"/>
+        </w:rPr>
+        <w:t>widgets</w:t>
+      </w:r>
+      <w:proofErr w:type="spellEnd"/>
+      <w:r>
+        <w:rPr>
+          <w:sz w:val="24"/>
+          <w:szCs w:val="24"/>
+        </w:rPr>
+        <w:t xml:space="preserve"> baseret på X antal elementer i min liste, det’ m</w:t>
+      </w:r>
+      <w:proofErr w:type="spellStart"/>
+      <w:r>
+        <w:rPr>
+          <w:sz w:val="24"/>
+          <w:szCs w:val="24"/>
+        </w:rPr>
+        <w:t>ega</w:t>
+      </w:r>
+      <w:proofErr w:type="spellEnd"/>
+      <w:r>
+        <w:rPr>
+          <w:sz w:val="24"/>
+          <w:szCs w:val="24"/>
+        </w:rPr>
+        <w:t xml:space="preserve"> fedt! Nu skal jeg så i gang med at få sat en knap på hver af disse elementer som kan smide det over i en anden liste, så man kan se, hvad der er man har på sin bestillings liste.</w:t>
+      </w:r>
+    </w:p>
+    <w:p>
+      <w:pPr>
+        <w:spacing w:line="240" w:lineRule="auto"/>
+        <w:rPr>
+          <w:b/>
+          <w:bCs/>
+          <w:sz w:val="28"/>
+          <w:szCs w:val="28"/>
+        </w:rPr>
+      </w:pPr>
+    </w:p>
+    <w:p>
+      <w:pPr>
+        <w:spacing w:line="240" w:lineRule="auto"/>
+        <w:rPr>
+          <w:b/>
+          <w:bCs/>
+          <w:sz w:val="28"/>
+          <w:szCs w:val="28"/>
+        </w:rPr>
+      </w:pPr>
+      <w:r>
+        <w:rPr>
+          <w:b/>
+          <w:bCs/>
+          <w:sz w:val="28"/>
+          <w:szCs w:val="28"/>
+        </w:rPr>
+        <w:t>5/11/2020</w:t>
       </w:r>
     </w:p>
     <w:sectPr>

</xml_diff>

<commit_message>
Worte for 2 days
</commit_message>
<xml_diff>
--- a/doc/Logbog.docx
+++ b/doc/Logbog.docx
@@ -902,7 +902,7 @@
           <w:sz w:val="24"/>
           <w:szCs w:val="24"/>
         </w:rPr>
-        <w:t xml:space="preserve"> baseret på X antal elementer i min liste, det’ m</w:t>
+        <w:t xml:space="preserve"> baseret på X antal elementer i min liste, det’ </w:t>
       </w:r>
       <w:proofErr w:type="spellStart"/>
       <w:r>
@@ -910,7 +910,7 @@
           <w:sz w:val="24"/>
           <w:szCs w:val="24"/>
         </w:rPr>
-        <w:t>ega</w:t>
+        <w:t>mega</w:t>
       </w:r>
       <w:proofErr w:type="spellEnd"/>
       <w:r>
@@ -950,6 +950,284 @@
           <w:szCs w:val="28"/>
         </w:rPr>
         <w:t>5/11/2020</w:t>
+      </w:r>
+    </w:p>
+    <w:p>
+      <w:pPr>
+        <w:spacing w:line="240" w:lineRule="auto"/>
+        <w:rPr>
+          <w:sz w:val="24"/>
+          <w:szCs w:val="24"/>
+        </w:rPr>
+      </w:pPr>
+      <w:r>
+        <w:rPr>
+          <w:sz w:val="24"/>
+          <w:szCs w:val="24"/>
+        </w:rPr>
+        <w:t>Jeg har besluttet mig for ikke at give muligheden for at fjerne bestilte menuer, endnu. Det kan komme, hvis jeg syntes at jeg har mere tid til overs. Jeg gik derefter i gang med at få lavet sådan at jeg kan tage de bestilte elementer med over til næste side, sådan at man kan få et overblik over, hvad man har bestilt.</w:t>
+      </w:r>
+    </w:p>
+    <w:p>
+      <w:pPr>
+        <w:spacing w:line="240" w:lineRule="auto"/>
+        <w:rPr>
+          <w:sz w:val="24"/>
+          <w:szCs w:val="24"/>
+        </w:rPr>
+      </w:pPr>
+    </w:p>
+    <w:p>
+      <w:pPr>
+        <w:spacing w:line="240" w:lineRule="auto"/>
+        <w:rPr>
+          <w:b/>
+          <w:bCs/>
+          <w:sz w:val="28"/>
+          <w:szCs w:val="28"/>
+        </w:rPr>
+      </w:pPr>
+      <w:r>
+        <w:rPr>
+          <w:b/>
+          <w:bCs/>
+          <w:sz w:val="28"/>
+          <w:szCs w:val="28"/>
+        </w:rPr>
+        <w:t>6/11/2020</w:t>
+      </w:r>
+    </w:p>
+    <w:p>
+      <w:pPr>
+        <w:spacing w:line="240" w:lineRule="auto"/>
+        <w:rPr>
+          <w:sz w:val="24"/>
+          <w:szCs w:val="24"/>
+        </w:rPr>
+      </w:pPr>
+      <w:r>
+        <w:rPr>
+          <w:sz w:val="24"/>
+          <w:szCs w:val="24"/>
+        </w:rPr>
+        <w:t xml:space="preserve">Vi blev smidt hjem fra skolen, lige da vi var kommet herop, så det var jo en god spildt time lige der. Men da vi så endelig kom hjem igen, gik jeg i gang med at lave videre på min </w:t>
+      </w:r>
+      <w:proofErr w:type="spellStart"/>
+      <w:r>
+        <w:rPr>
+          <w:sz w:val="24"/>
+          <w:szCs w:val="24"/>
+        </w:rPr>
+        <w:t>app</w:t>
+      </w:r>
+      <w:proofErr w:type="spellEnd"/>
+      <w:r>
+        <w:rPr>
+          <w:sz w:val="24"/>
+          <w:szCs w:val="24"/>
+        </w:rPr>
+        <w:t xml:space="preserve">. Jeg fik lavet sådan at man kunne tage data med fra den ene side til den næste, så jeg kunne vise kunden, hvad personen her bestilt. Man </w:t>
+      </w:r>
+      <w:r>
+        <w:rPr>
+          <w:sz w:val="24"/>
+          <w:szCs w:val="24"/>
+        </w:rPr>
+        <w:lastRenderedPageBreak/>
+        <w:t>vil så skulle kunne trække på knappen om man er sikker på, at man har det hele med, ellers vil man kunne gå tilbage og bestille noget mere.</w:t>
+      </w:r>
+    </w:p>
+    <w:p>
+      <w:pPr>
+        <w:spacing w:line="240" w:lineRule="auto"/>
+        <w:rPr>
+          <w:sz w:val="24"/>
+          <w:szCs w:val="24"/>
+        </w:rPr>
+      </w:pPr>
+      <w:r>
+        <w:rPr>
+          <w:sz w:val="24"/>
+          <w:szCs w:val="24"/>
+        </w:rPr>
+        <w:t xml:space="preserve">Jeg er også nu i gang med at overveje om jeg skal afgrænse mit projekt mere, da jeg er kommet i tanke om et problem jeg muligvis løber ind i. Mit køkken skal kunne modtage en http </w:t>
+      </w:r>
+      <w:r>
+        <w:rPr>
+          <w:sz w:val="24"/>
+          <w:szCs w:val="24"/>
+        </w:rPr>
+        <w:t xml:space="preserve">besked fra mit REST API, om hvilke ting der skal laves, og så skal det kunne sendes tilbage igen, det kunne godt blive en større opgave. Jeg har dog researchet på området og set at man kan lave en http server på hvert </w:t>
+      </w:r>
+      <w:proofErr w:type="spellStart"/>
+      <w:r>
+        <w:rPr>
+          <w:sz w:val="24"/>
+          <w:szCs w:val="24"/>
+        </w:rPr>
+        <w:t>device</w:t>
+      </w:r>
+      <w:proofErr w:type="spellEnd"/>
+      <w:r>
+        <w:rPr>
+          <w:sz w:val="24"/>
+          <w:szCs w:val="24"/>
+        </w:rPr>
+        <w:t>, så det vil jeg kigge yderligere ind i.</w:t>
+      </w:r>
+    </w:p>
+    <w:p>
+      <w:pPr>
+        <w:spacing w:line="240" w:lineRule="auto"/>
+        <w:rPr>
+          <w:sz w:val="24"/>
+          <w:szCs w:val="24"/>
+        </w:rPr>
+      </w:pPr>
+    </w:p>
+    <w:p>
+      <w:pPr>
+        <w:spacing w:line="240" w:lineRule="auto"/>
+        <w:rPr>
+          <w:b/>
+          <w:bCs/>
+          <w:sz w:val="28"/>
+          <w:szCs w:val="28"/>
+        </w:rPr>
+      </w:pPr>
+      <w:r>
+        <w:rPr>
+          <w:b/>
+          <w:bCs/>
+          <w:sz w:val="28"/>
+          <w:szCs w:val="28"/>
+        </w:rPr>
+        <w:t>9/11/2020</w:t>
+      </w:r>
+    </w:p>
+    <w:p>
+      <w:pPr>
+        <w:spacing w:line="240" w:lineRule="auto"/>
+        <w:rPr>
+          <w:sz w:val="24"/>
+          <w:szCs w:val="24"/>
+        </w:rPr>
+      </w:pPr>
+      <w:r>
+        <w:rPr>
+          <w:sz w:val="24"/>
+          <w:szCs w:val="24"/>
+        </w:rPr>
+        <w:t xml:space="preserve">Jeg fik sammensat </w:t>
+      </w:r>
+      <w:proofErr w:type="spellStart"/>
+      <w:r>
+        <w:rPr>
+          <w:sz w:val="24"/>
+          <w:szCs w:val="24"/>
+        </w:rPr>
+        <w:t>data’en</w:t>
+      </w:r>
+      <w:proofErr w:type="spellEnd"/>
+      <w:r>
+        <w:rPr>
+          <w:sz w:val="24"/>
+          <w:szCs w:val="24"/>
+        </w:rPr>
+        <w:t xml:space="preserve"> så den kan transporteres fra </w:t>
+      </w:r>
+      <w:proofErr w:type="spellStart"/>
+      <w:r>
+        <w:rPr>
+          <w:sz w:val="24"/>
+          <w:szCs w:val="24"/>
+        </w:rPr>
+        <w:t>appen</w:t>
+      </w:r>
+      <w:proofErr w:type="spellEnd"/>
+      <w:r>
+        <w:rPr>
+          <w:sz w:val="24"/>
+          <w:szCs w:val="24"/>
+        </w:rPr>
+        <w:t xml:space="preserve"> til REST serveren via JSON. Så nu kan den første del af kæden bruges, og der vil kunne </w:t>
+      </w:r>
+      <w:proofErr w:type="spellStart"/>
+      <w:r>
+        <w:rPr>
+          <w:sz w:val="24"/>
+          <w:szCs w:val="24"/>
+        </w:rPr>
+        <w:t>oploades</w:t>
+      </w:r>
+      <w:proofErr w:type="spellEnd"/>
+      <w:r>
+        <w:rPr>
+          <w:sz w:val="24"/>
+          <w:szCs w:val="24"/>
+        </w:rPr>
+        <w:t xml:space="preserve"> til databasen, så man kan se, hvor mange der er bestilt af den bestemte ting.</w:t>
+      </w:r>
+    </w:p>
+    <w:p>
+      <w:pPr>
+        <w:spacing w:line="240" w:lineRule="auto"/>
+        <w:rPr>
+          <w:sz w:val="24"/>
+          <w:szCs w:val="24"/>
+        </w:rPr>
+      </w:pPr>
+    </w:p>
+    <w:p>
+      <w:pPr>
+        <w:spacing w:line="240" w:lineRule="auto"/>
+        <w:rPr>
+          <w:b/>
+          <w:bCs/>
+          <w:sz w:val="28"/>
+          <w:szCs w:val="28"/>
+        </w:rPr>
+      </w:pPr>
+      <w:r>
+        <w:rPr>
+          <w:b/>
+          <w:bCs/>
+          <w:sz w:val="28"/>
+          <w:szCs w:val="28"/>
+        </w:rPr>
+        <w:t>10/11/2020</w:t>
+      </w:r>
+    </w:p>
+    <w:p>
+      <w:pPr>
+        <w:spacing w:line="240" w:lineRule="auto"/>
+        <w:rPr>
+          <w:sz w:val="24"/>
+          <w:szCs w:val="24"/>
+        </w:rPr>
+      </w:pPr>
+      <w:r>
+        <w:rPr>
+          <w:sz w:val="24"/>
+          <w:szCs w:val="24"/>
+        </w:rPr>
+        <w:t xml:space="preserve">Jeg tror at jeg skal til at begrænse mit projekt yderligere, da det http hejs på hvert </w:t>
+      </w:r>
+      <w:proofErr w:type="spellStart"/>
+      <w:r>
+        <w:rPr>
+          <w:sz w:val="24"/>
+          <w:szCs w:val="24"/>
+        </w:rPr>
+        <w:t>device</w:t>
+      </w:r>
+      <w:proofErr w:type="spellEnd"/>
+      <w:r>
+        <w:rPr>
+          <w:sz w:val="24"/>
+          <w:szCs w:val="24"/>
+        </w:rPr>
+        <w:t xml:space="preserve"> godt kunne blive en stor opgave, som jeg skal til at i gang med. Jeg skal lige have en snak med Lærke, om hvordan det kan gøres. Jeg mangler også stadig at lave designet til køkkenet, men det burde ikke tage mere end en nat, så jeg gør i gang i aften med at få lavet det færdigt.</w:t>
       </w:r>
     </w:p>
     <w:sectPr>

</xml_diff>